<commit_message>
Updated Sprint Goals with Prajakta & Koka's Edits
</commit_message>
<xml_diff>
--- a/Documents/Sprint 1 Goals.docx
+++ b/Documents/Sprint 1 Goals.docx
@@ -192,16 +192,100 @@
       <w:r>
         <w:t>features</w:t>
       </w:r>
+      <w:r>
+        <w:t xml:space="preserve"> of</w:t>
+      </w:r>
+      <w:r>
+        <w:t xml:space="preserve"> instant messaging between individual users and groups so that we will be set up for Sprint 2 accordingly.</w:t>
+      </w:r>
+      <w:r>
+        <w:t xml:space="preserve">  This will necessitate discussion and design for the instant messaging architecture that will be the centerpiece of our product’s functionality.</w:t>
+      </w:r>
+    </w:p>
+    <w:p>
+      <w:pPr>
+        <w:pStyle w:val="ListParagraph"/>
+        <w:numPr>
+          <w:ilvl w:val="0"/>
+          <w:numId w:val="1"/>
+        </w:numPr>
+      </w:pPr>
+      <w:r>
+        <w:t>Build status notification on Slack</w:t>
+      </w:r>
+    </w:p>
+    <w:p>
+      <w:pPr>
+        <w:pStyle w:val="ListParagraph"/>
+        <w:numPr>
+          <w:ilvl w:val="1"/>
+          <w:numId w:val="1"/>
+        </w:numPr>
+      </w:pPr>
+      <w:r>
+        <w:t>By the end of Sprint 1, we will be getting notifications on slack regarding the build failures or success when the code is pushed to GitHub.</w:t>
+      </w:r>
+    </w:p>
+    <w:p>
+      <w:pPr>
+        <w:pStyle w:val="ListParagraph"/>
+        <w:numPr>
+          <w:ilvl w:val="0"/>
+          <w:numId w:val="1"/>
+        </w:numPr>
+      </w:pPr>
+      <w:r>
+        <w:t>A</w:t>
+      </w:r>
+      <w:r>
+        <w:t>utomatic branch creation on Git</w:t>
+      </w:r>
+      <w:r>
+        <w:t>Hub</w:t>
+      </w:r>
+    </w:p>
+    <w:p>
+      <w:pPr>
+        <w:pStyle w:val="ListParagraph"/>
+        <w:numPr>
+          <w:ilvl w:val="1"/>
+          <w:numId w:val="1"/>
+        </w:numPr>
+      </w:pPr>
+      <w:r>
+        <w:t>By the end of Sprint 1, if we create a ticket on Jira and assign it to someone, automatically a branch will be created on GitHub with the Jira ticket ID/feature.</w:t>
+      </w:r>
+    </w:p>
+    <w:p>
+      <w:pPr>
+        <w:pStyle w:val="ListParagraph"/>
+        <w:numPr>
+          <w:ilvl w:val="0"/>
+          <w:numId w:val="1"/>
+        </w:numPr>
+      </w:pPr>
+      <w:r>
+        <w:t>Smart Commit</w:t>
+      </w:r>
+      <w:r>
+        <w:t>s</w:t>
+      </w:r>
+      <w:r>
+        <w:t xml:space="preserve"> </w:t>
+      </w:r>
+    </w:p>
+    <w:p>
+      <w:pPr>
+        <w:pStyle w:val="ListParagraph"/>
+        <w:numPr>
+          <w:ilvl w:val="1"/>
+          <w:numId w:val="1"/>
+        </w:numPr>
+      </w:pPr>
       <w:bookmarkStart w:id="0" w:name="_GoBack"/>
       <w:bookmarkEnd w:id="0"/>
       <w:r>
-        <w:t xml:space="preserve"> of</w:t>
-      </w:r>
-      <w:r>
-        <w:t xml:space="preserve"> instant messaging between individual users and groups so that we will be set up for Sprint 2 accordingly.</w:t>
-      </w:r>
-      <w:r>
-        <w:t xml:space="preserve">  This will necessitate discussion and design for the instant messaging architecture that will be the centerpiece of our product’s functionality.</w:t>
+        <w:t>By the end of Sprint 1, if someone commits to the branch with Jira ticket ID in commit message, the ticket will automatically be closed in Jira.</w:t>
       </w:r>
     </w:p>
     <w:sectPr>

</xml_diff>